<commit_message>
Minor changes in word file
</commit_message>
<xml_diff>
--- a/week1 assignment.docx
+++ b/week1 assignment.docx
@@ -779,27 +779,75 @@
           <w:b/>
         </w:rPr>
       </w:pPr>
-      <w:r>
-        <w:rPr>
-          <w:b/>
-        </w:rPr>
+    </w:p>
+    <w:p>
+      <w:pPr>
+        <w:rPr>
+          <w:b/>
+        </w:rPr>
+      </w:pPr>
+    </w:p>
+    <w:p>
+      <w:pPr>
+        <w:rPr>
+          <w:b/>
+        </w:rPr>
+      </w:pPr>
+    </w:p>
+    <w:p>
+      <w:pPr>
+        <w:rPr>
+          <w:b/>
+        </w:rPr>
+      </w:pPr>
+    </w:p>
+    <w:p>
+      <w:pPr>
+        <w:rPr>
+          <w:b/>
+        </w:rPr>
+      </w:pPr>
+      <w:r>
+        <w:rPr>
+          <w:b/>
+        </w:rPr>
+        <w:lastRenderedPageBreak/>
         <w:t>Difference between checkout and pull</w:t>
       </w:r>
     </w:p>
-    <w:p/>
-    <w:p/>
-    <w:p/>
-    <w:p>
-      <w:pPr>
-        <w:rPr>
-          <w:b/>
-        </w:rPr>
-      </w:pPr>
-      <w:r>
-        <w:rPr>
-          <w:b/>
-        </w:rPr>
-        <w:lastRenderedPageBreak/>
+    <w:p>
+      <w:proofErr w:type="gramStart"/>
+      <w:r>
+        <w:t>git</w:t>
+      </w:r>
+      <w:proofErr w:type="gramEnd"/>
+      <w:r>
+        <w:t xml:space="preserve"> pull contacts the remote repository identified by origin and looks for updates. It fetches any updates and then merges the changes into the target branch. It does not create a new branch.</w:t>
+      </w:r>
+    </w:p>
+    <w:p/>
+    <w:p>
+      <w:proofErr w:type="gramStart"/>
+      <w:r>
+        <w:t>git</w:t>
+      </w:r>
+      <w:proofErr w:type="gramEnd"/>
+      <w:r>
+        <w:t xml:space="preserve"> checkout -b &lt;branch&gt; origin/&lt;branch&gt; creates a new branch based on origin/&lt;branch&gt;, and does not contact the remote repository. It looks at origin/&lt;branch&gt; as it currently exists in your local repository.</w:t>
+      </w:r>
+    </w:p>
+    <w:p/>
+    <w:p/>
+    <w:p>
+      <w:pPr>
+        <w:rPr>
+          <w:b/>
+        </w:rPr>
+      </w:pPr>
+      <w:r>
+        <w:rPr>
+          <w:b/>
+        </w:rPr>
         <w:t>Ensuring all branches is in sync</w:t>
       </w:r>
     </w:p>
@@ -858,14 +906,6 @@
     <w:p/>
     <w:p/>
     <w:p/>
-    <w:p/>
-    <w:p/>
-    <w:p/>
-    <w:p/>
-    <w:p/>
-    <w:p/>
-    <w:p/>
-    <w:p/>
     <w:p>
       <w:pPr>
         <w:jc w:val="center"/>
@@ -1540,23 +1580,357 @@
           <w:sz w:val="23"/>
           <w:szCs w:val="23"/>
         </w:rPr>
-        <w:t xml:space="preserve">It seems you need to go to "Remote" menu, then "Fetch from" option , </w:t>
+        <w:t>It seems you need to go to "Remote" menu, then "Fetch from" option , origin, and then go to "Merge Menu" and then "Local Merge...".</w:t>
+      </w:r>
+    </w:p>
+    <w:p>
+      <w:r>
+        <w:br w:type="page"/>
+      </w:r>
+    </w:p>
+    <w:p>
+      <w:r>
+        <w:rPr>
+          <w:noProof/>
+          <w:lang w:eastAsia="en-IN"/>
+        </w:rPr>
+        <w:lastRenderedPageBreak/>
+        <w:drawing>
+          <wp:inline distT="0" distB="0" distL="0" distR="0" wp14:anchorId="581BC173" wp14:editId="59CE84A4">
+            <wp:extent cx="5731510" cy="2697361"/>
+            <wp:effectExtent l="19050" t="19050" r="21590" b="27305"/>
+            <wp:docPr id="24" name="Picture 24"/>
+            <wp:cNvGraphicFramePr>
+              <a:graphicFrameLocks xmlns:a="http://schemas.openxmlformats.org/drawingml/2006/main" noChangeAspect="1"/>
+            </wp:cNvGraphicFramePr>
+            <a:graphic xmlns:a="http://schemas.openxmlformats.org/drawingml/2006/main">
+              <a:graphicData uri="http://schemas.openxmlformats.org/drawingml/2006/picture">
+                <pic:pic xmlns:pic="http://schemas.openxmlformats.org/drawingml/2006/picture">
+                  <pic:nvPicPr>
+                    <pic:cNvPr id="0" name=""/>
+                    <pic:cNvPicPr/>
+                  </pic:nvPicPr>
+                  <pic:blipFill>
+                    <a:blip r:embed="rId32"/>
+                    <a:stretch>
+                      <a:fillRect/>
+                    </a:stretch>
+                  </pic:blipFill>
+                  <pic:spPr>
+                    <a:xfrm>
+                      <a:off x="0" y="0"/>
+                      <a:ext cx="5731510" cy="2697361"/>
+                    </a:xfrm>
+                    <a:prstGeom prst="rect">
+                      <a:avLst/>
+                    </a:prstGeom>
+                    <a:ln>
+                      <a:solidFill>
+                        <a:schemeClr val="tx1"/>
+                      </a:solidFill>
+                    </a:ln>
+                  </pic:spPr>
+                </pic:pic>
+              </a:graphicData>
+            </a:graphic>
+          </wp:inline>
+        </w:drawing>
+      </w:r>
+    </w:p>
+    <w:p>
+      <w:r>
+        <w:rPr>
+          <w:noProof/>
+          <w:lang w:eastAsia="en-IN"/>
+        </w:rPr>
+        <w:drawing>
+          <wp:inline distT="0" distB="0" distL="0" distR="0" wp14:anchorId="1E5911F0" wp14:editId="04C52DB7">
+            <wp:extent cx="5731510" cy="2898821"/>
+            <wp:effectExtent l="19050" t="19050" r="21590" b="15875"/>
+            <wp:docPr id="26" name="Picture 26"/>
+            <wp:cNvGraphicFramePr>
+              <a:graphicFrameLocks xmlns:a="http://schemas.openxmlformats.org/drawingml/2006/main" noChangeAspect="1"/>
+            </wp:cNvGraphicFramePr>
+            <a:graphic xmlns:a="http://schemas.openxmlformats.org/drawingml/2006/main">
+              <a:graphicData uri="http://schemas.openxmlformats.org/drawingml/2006/picture">
+                <pic:pic xmlns:pic="http://schemas.openxmlformats.org/drawingml/2006/picture">
+                  <pic:nvPicPr>
+                    <pic:cNvPr id="0" name=""/>
+                    <pic:cNvPicPr/>
+                  </pic:nvPicPr>
+                  <pic:blipFill>
+                    <a:blip r:embed="rId33"/>
+                    <a:stretch>
+                      <a:fillRect/>
+                    </a:stretch>
+                  </pic:blipFill>
+                  <pic:spPr>
+                    <a:xfrm>
+                      <a:off x="0" y="0"/>
+                      <a:ext cx="5731510" cy="2898821"/>
+                    </a:xfrm>
+                    <a:prstGeom prst="rect">
+                      <a:avLst/>
+                    </a:prstGeom>
+                    <a:ln>
+                      <a:solidFill>
+                        <a:schemeClr val="tx1"/>
+                      </a:solidFill>
+                    </a:ln>
+                  </pic:spPr>
+                </pic:pic>
+              </a:graphicData>
+            </a:graphic>
+          </wp:inline>
+        </w:drawing>
       </w:r>
       <w:bookmarkStart w:id="0" w:name="_GoBack"/>
       <w:bookmarkEnd w:id="0"/>
-      <w:r>
-        <w:rPr>
-          <w:rFonts w:ascii="Arial" w:hAnsi="Arial" w:cs="Arial"/>
-          <w:color w:val="242729"/>
-          <w:sz w:val="23"/>
-          <w:szCs w:val="23"/>
-        </w:rPr>
-        <w:t>origin, and then go to "Merge Menu" and then "Local Merge...".</w:t>
-      </w:r>
-    </w:p>
-    <w:p/>
+    </w:p>
+    <w:p>
+      <w:r>
+        <w:rPr>
+          <w:noProof/>
+          <w:lang w:eastAsia="en-IN"/>
+        </w:rPr>
+        <w:drawing>
+          <wp:inline distT="0" distB="0" distL="0" distR="0" wp14:anchorId="44364E2C" wp14:editId="2E7AA176">
+            <wp:extent cx="5731510" cy="2739613"/>
+            <wp:effectExtent l="19050" t="19050" r="21590" b="22860"/>
+            <wp:docPr id="27" name="Picture 27"/>
+            <wp:cNvGraphicFramePr>
+              <a:graphicFrameLocks xmlns:a="http://schemas.openxmlformats.org/drawingml/2006/main" noChangeAspect="1"/>
+            </wp:cNvGraphicFramePr>
+            <a:graphic xmlns:a="http://schemas.openxmlformats.org/drawingml/2006/main">
+              <a:graphicData uri="http://schemas.openxmlformats.org/drawingml/2006/picture">
+                <pic:pic xmlns:pic="http://schemas.openxmlformats.org/drawingml/2006/picture">
+                  <pic:nvPicPr>
+                    <pic:cNvPr id="0" name=""/>
+                    <pic:cNvPicPr/>
+                  </pic:nvPicPr>
+                  <pic:blipFill>
+                    <a:blip r:embed="rId34"/>
+                    <a:stretch>
+                      <a:fillRect/>
+                    </a:stretch>
+                  </pic:blipFill>
+                  <pic:spPr>
+                    <a:xfrm>
+                      <a:off x="0" y="0"/>
+                      <a:ext cx="5731510" cy="2739613"/>
+                    </a:xfrm>
+                    <a:prstGeom prst="rect">
+                      <a:avLst/>
+                    </a:prstGeom>
+                    <a:ln>
+                      <a:solidFill>
+                        <a:schemeClr val="tx1"/>
+                      </a:solidFill>
+                    </a:ln>
+                  </pic:spPr>
+                </pic:pic>
+              </a:graphicData>
+            </a:graphic>
+          </wp:inline>
+        </w:drawing>
+      </w:r>
+    </w:p>
+    <w:p>
+      <w:r>
+        <w:rPr>
+          <w:noProof/>
+          <w:lang w:eastAsia="en-IN"/>
+        </w:rPr>
+        <w:lastRenderedPageBreak/>
+        <w:drawing>
+          <wp:inline distT="0" distB="0" distL="0" distR="0" wp14:anchorId="522B4D26" wp14:editId="3F17B1FC">
+            <wp:extent cx="5731510" cy="2843098"/>
+            <wp:effectExtent l="19050" t="19050" r="21590" b="14605"/>
+            <wp:docPr id="28" name="Picture 28"/>
+            <wp:cNvGraphicFramePr>
+              <a:graphicFrameLocks xmlns:a="http://schemas.openxmlformats.org/drawingml/2006/main" noChangeAspect="1"/>
+            </wp:cNvGraphicFramePr>
+            <a:graphic xmlns:a="http://schemas.openxmlformats.org/drawingml/2006/main">
+              <a:graphicData uri="http://schemas.openxmlformats.org/drawingml/2006/picture">
+                <pic:pic xmlns:pic="http://schemas.openxmlformats.org/drawingml/2006/picture">
+                  <pic:nvPicPr>
+                    <pic:cNvPr id="0" name=""/>
+                    <pic:cNvPicPr/>
+                  </pic:nvPicPr>
+                  <pic:blipFill>
+                    <a:blip r:embed="rId35"/>
+                    <a:stretch>
+                      <a:fillRect/>
+                    </a:stretch>
+                  </pic:blipFill>
+                  <pic:spPr>
+                    <a:xfrm>
+                      <a:off x="0" y="0"/>
+                      <a:ext cx="5731510" cy="2843098"/>
+                    </a:xfrm>
+                    <a:prstGeom prst="rect">
+                      <a:avLst/>
+                    </a:prstGeom>
+                    <a:ln>
+                      <a:solidFill>
+                        <a:schemeClr val="tx1"/>
+                      </a:solidFill>
+                    </a:ln>
+                  </pic:spPr>
+                </pic:pic>
+              </a:graphicData>
+            </a:graphic>
+          </wp:inline>
+        </w:drawing>
+      </w:r>
+    </w:p>
+    <w:p>
+      <w:r>
+        <w:rPr>
+          <w:noProof/>
+          <w:lang w:eastAsia="en-IN"/>
+        </w:rPr>
+        <w:drawing>
+          <wp:inline distT="0" distB="0" distL="0" distR="0" wp14:anchorId="004324CC" wp14:editId="50C074B4">
+            <wp:extent cx="5731510" cy="1754969"/>
+            <wp:effectExtent l="19050" t="19050" r="21590" b="17145"/>
+            <wp:docPr id="29" name="Picture 29"/>
+            <wp:cNvGraphicFramePr>
+              <a:graphicFrameLocks xmlns:a="http://schemas.openxmlformats.org/drawingml/2006/main" noChangeAspect="1"/>
+            </wp:cNvGraphicFramePr>
+            <a:graphic xmlns:a="http://schemas.openxmlformats.org/drawingml/2006/main">
+              <a:graphicData uri="http://schemas.openxmlformats.org/drawingml/2006/picture">
+                <pic:pic xmlns:pic="http://schemas.openxmlformats.org/drawingml/2006/picture">
+                  <pic:nvPicPr>
+                    <pic:cNvPr id="0" name=""/>
+                    <pic:cNvPicPr/>
+                  </pic:nvPicPr>
+                  <pic:blipFill>
+                    <a:blip r:embed="rId36"/>
+                    <a:stretch>
+                      <a:fillRect/>
+                    </a:stretch>
+                  </pic:blipFill>
+                  <pic:spPr>
+                    <a:xfrm>
+                      <a:off x="0" y="0"/>
+                      <a:ext cx="5731510" cy="1754969"/>
+                    </a:xfrm>
+                    <a:prstGeom prst="rect">
+                      <a:avLst/>
+                    </a:prstGeom>
+                    <a:ln>
+                      <a:solidFill>
+                        <a:schemeClr val="tx1"/>
+                      </a:solidFill>
+                    </a:ln>
+                  </pic:spPr>
+                </pic:pic>
+              </a:graphicData>
+            </a:graphic>
+          </wp:inline>
+        </w:drawing>
+      </w:r>
+    </w:p>
+    <w:p>
+      <w:r>
+        <w:rPr>
+          <w:noProof/>
+          <w:lang w:eastAsia="en-IN"/>
+        </w:rPr>
+        <w:drawing>
+          <wp:inline distT="0" distB="0" distL="0" distR="0" wp14:anchorId="0CD27C53" wp14:editId="231E4968">
+            <wp:extent cx="5731510" cy="2492839"/>
+            <wp:effectExtent l="19050" t="19050" r="21590" b="22225"/>
+            <wp:docPr id="30" name="Picture 30"/>
+            <wp:cNvGraphicFramePr>
+              <a:graphicFrameLocks xmlns:a="http://schemas.openxmlformats.org/drawingml/2006/main" noChangeAspect="1"/>
+            </wp:cNvGraphicFramePr>
+            <a:graphic xmlns:a="http://schemas.openxmlformats.org/drawingml/2006/main">
+              <a:graphicData uri="http://schemas.openxmlformats.org/drawingml/2006/picture">
+                <pic:pic xmlns:pic="http://schemas.openxmlformats.org/drawingml/2006/picture">
+                  <pic:nvPicPr>
+                    <pic:cNvPr id="0" name=""/>
+                    <pic:cNvPicPr/>
+                  </pic:nvPicPr>
+                  <pic:blipFill>
+                    <a:blip r:embed="rId37"/>
+                    <a:stretch>
+                      <a:fillRect/>
+                    </a:stretch>
+                  </pic:blipFill>
+                  <pic:spPr>
+                    <a:xfrm>
+                      <a:off x="0" y="0"/>
+                      <a:ext cx="5731510" cy="2492839"/>
+                    </a:xfrm>
+                    <a:prstGeom prst="rect">
+                      <a:avLst/>
+                    </a:prstGeom>
+                    <a:ln>
+                      <a:solidFill>
+                        <a:schemeClr val="tx1"/>
+                      </a:solidFill>
+                    </a:ln>
+                  </pic:spPr>
+                </pic:pic>
+              </a:graphicData>
+            </a:graphic>
+          </wp:inline>
+        </w:drawing>
+      </w:r>
+    </w:p>
+    <w:p>
+      <w:r>
+        <w:rPr>
+          <w:noProof/>
+          <w:lang w:eastAsia="en-IN"/>
+        </w:rPr>
+        <w:lastRenderedPageBreak/>
+        <w:drawing>
+          <wp:inline distT="0" distB="0" distL="0" distR="0" wp14:anchorId="1C97149B" wp14:editId="3874B367">
+            <wp:extent cx="5731510" cy="2726754"/>
+            <wp:effectExtent l="19050" t="19050" r="21590" b="16510"/>
+            <wp:docPr id="31" name="Picture 31"/>
+            <wp:cNvGraphicFramePr>
+              <a:graphicFrameLocks xmlns:a="http://schemas.openxmlformats.org/drawingml/2006/main" noChangeAspect="1"/>
+            </wp:cNvGraphicFramePr>
+            <a:graphic xmlns:a="http://schemas.openxmlformats.org/drawingml/2006/main">
+              <a:graphicData uri="http://schemas.openxmlformats.org/drawingml/2006/picture">
+                <pic:pic xmlns:pic="http://schemas.openxmlformats.org/drawingml/2006/picture">
+                  <pic:nvPicPr>
+                    <pic:cNvPr id="0" name=""/>
+                    <pic:cNvPicPr/>
+                  </pic:nvPicPr>
+                  <pic:blipFill>
+                    <a:blip r:embed="rId38"/>
+                    <a:stretch>
+                      <a:fillRect/>
+                    </a:stretch>
+                  </pic:blipFill>
+                  <pic:spPr>
+                    <a:xfrm>
+                      <a:off x="0" y="0"/>
+                      <a:ext cx="5731510" cy="2726754"/>
+                    </a:xfrm>
+                    <a:prstGeom prst="rect">
+                      <a:avLst/>
+                    </a:prstGeom>
+                    <a:ln>
+                      <a:solidFill>
+                        <a:schemeClr val="tx1"/>
+                      </a:solidFill>
+                    </a:ln>
+                  </pic:spPr>
+                </pic:pic>
+              </a:graphicData>
+            </a:graphic>
+          </wp:inline>
+        </w:drawing>
+      </w:r>
+    </w:p>
     <w:sectPr>
-      <w:headerReference w:type="default" r:id="rId32"/>
+      <w:headerReference w:type="default" r:id="rId39"/>
       <w:pgSz w:w="11906" w:h="16838"/>
       <w:pgMar w:top="1440" w:right="1440" w:bottom="1440" w:left="1440" w:header="0" w:footer="0" w:gutter="0"/>
       <w:cols w:space="708"/>
@@ -2486,7 +2860,7 @@
 </file>
 
 <file path=customXml/itemProps1.xml><?xml version="1.0" encoding="utf-8"?>
-<ds:datastoreItem xmlns:ds="http://schemas.openxmlformats.org/officeDocument/2006/customXml" ds:itemID="{6DD84811-81B1-4EF5-8BAE-2CC83EA1D278}">
+<ds:datastoreItem xmlns:ds="http://schemas.openxmlformats.org/officeDocument/2006/customXml" ds:itemID="{45F8B893-E3D2-4FA3-B34B-55FB54EFED67}">
   <ds:schemaRefs>
     <ds:schemaRef ds:uri="http://schemas.openxmlformats.org/officeDocument/2006/bibliography"/>
   </ds:schemaRefs>

</xml_diff>